<commit_message>
normal day / manual update
</commit_message>
<xml_diff>
--- a/Software_Manual.docx
+++ b/Software_Manual.docx
@@ -163,7 +163,7 @@
               <w:tab w:val="right" w:leader="dot" w:pos="9350"/>
             </w:tabs>
             <w:rPr>
-              <w:rFonts w:ascii="Corbel" w:hAnsi="Corbel" w:cstheme="minorBidi"/>
+              <w:rFonts w:cstheme="minorBidi"/>
               <w:noProof/>
             </w:rPr>
           </w:pPr>
@@ -185,7 +185,7 @@
             </w:rPr>
             <w:fldChar w:fldCharType="separate"/>
           </w:r>
-          <w:hyperlink w:anchor="_Toc12549573" w:history="1">
+          <w:hyperlink w:anchor="_Toc20131172" w:history="1">
             <w:r>
               <w:rPr>
                 <w:rStyle w:val="Hyperlink"/>
@@ -196,7 +196,6 @@
             </w:r>
             <w:r>
               <w:rPr>
-                <w:rFonts w:ascii="Corbel" w:hAnsi="Corbel"/>
                 <w:noProof/>
                 <w:webHidden/>
               </w:rPr>
@@ -204,7 +203,6 @@
             </w:r>
             <w:r>
               <w:rPr>
-                <w:rFonts w:ascii="Corbel" w:hAnsi="Corbel"/>
                 <w:noProof/>
                 <w:webHidden/>
               </w:rPr>
@@ -212,22 +210,19 @@
             </w:r>
             <w:r>
               <w:rPr>
-                <w:rFonts w:ascii="Corbel" w:hAnsi="Corbel"/>
-                <w:noProof/>
-                <w:webHidden/>
-              </w:rPr>
-              <w:instrText xml:space="preserve"> PAGEREF _Toc12549573 \h </w:instrText>
-            </w:r>
-            <w:r>
-              <w:rPr>
-                <w:rFonts w:ascii="Corbel" w:hAnsi="Corbel"/>
-                <w:noProof/>
-                <w:webHidden/>
-              </w:rPr>
-            </w:r>
-            <w:r>
-              <w:rPr>
-                <w:rFonts w:ascii="Corbel" w:hAnsi="Corbel"/>
+                <w:noProof/>
+                <w:webHidden/>
+              </w:rPr>
+              <w:instrText xml:space="preserve"> PAGEREF _Toc20131172 \h </w:instrText>
+            </w:r>
+            <w:r>
+              <w:rPr>
+                <w:noProof/>
+                <w:webHidden/>
+              </w:rPr>
+            </w:r>
+            <w:r>
+              <w:rPr>
                 <w:noProof/>
                 <w:webHidden/>
               </w:rPr>
@@ -235,7 +230,6 @@
             </w:r>
             <w:r>
               <w:rPr>
-                <w:rFonts w:ascii="Corbel" w:hAnsi="Corbel"/>
                 <w:noProof/>
                 <w:webHidden/>
               </w:rPr>
@@ -243,7 +237,6 @@
             </w:r>
             <w:r>
               <w:rPr>
-                <w:rFonts w:ascii="Corbel" w:hAnsi="Corbel"/>
                 <w:noProof/>
                 <w:webHidden/>
               </w:rPr>
@@ -258,11 +251,11 @@
               <w:tab w:val="right" w:leader="dot" w:pos="9350"/>
             </w:tabs>
             <w:rPr>
-              <w:rFonts w:ascii="Corbel" w:hAnsi="Corbel" w:cstheme="minorBidi"/>
+              <w:rFonts w:cstheme="minorBidi"/>
               <w:noProof/>
             </w:rPr>
           </w:pPr>
-          <w:hyperlink w:anchor="_Toc12549574" w:history="1">
+          <w:hyperlink w:anchor="_Toc20131173" w:history="1">
             <w:r>
               <w:rPr>
                 <w:rStyle w:val="Hyperlink"/>
@@ -273,15 +266,83 @@
             </w:r>
             <w:r>
               <w:rPr>
+                <w:noProof/>
+                <w:webHidden/>
+              </w:rPr>
+              <w:tab/>
+            </w:r>
+            <w:r>
+              <w:rPr>
+                <w:noProof/>
+                <w:webHidden/>
+              </w:rPr>
+              <w:fldChar w:fldCharType="begin"/>
+            </w:r>
+            <w:r>
+              <w:rPr>
+                <w:noProof/>
+                <w:webHidden/>
+              </w:rPr>
+              <w:instrText xml:space="preserve"> PAGEREF _Toc20131173 \h </w:instrText>
+            </w:r>
+            <w:r>
+              <w:rPr>
+                <w:noProof/>
+                <w:webHidden/>
+              </w:rPr>
+            </w:r>
+            <w:r>
+              <w:rPr>
+                <w:noProof/>
+                <w:webHidden/>
+              </w:rPr>
+              <w:fldChar w:fldCharType="separate"/>
+            </w:r>
+            <w:r>
+              <w:rPr>
+                <w:noProof/>
+                <w:webHidden/>
+              </w:rPr>
+              <w:t>2</w:t>
+            </w:r>
+            <w:r>
+              <w:rPr>
+                <w:noProof/>
+                <w:webHidden/>
+              </w:rPr>
+              <w:fldChar w:fldCharType="end"/>
+            </w:r>
+          </w:hyperlink>
+        </w:p>
+        <w:p>
+          <w:pPr>
+            <w:pStyle w:val="TOC2"/>
+            <w:tabs>
+              <w:tab w:val="right" w:leader="dot" w:pos="9350"/>
+            </w:tabs>
+            <w:rPr>
+              <w:rFonts w:cstheme="minorBidi"/>
+              <w:noProof/>
+            </w:rPr>
+          </w:pPr>
+          <w:hyperlink w:anchor="_Toc20131174" w:history="1">
+            <w:r>
+              <w:rPr>
+                <w:rStyle w:val="Hyperlink"/>
                 <w:rFonts w:ascii="Corbel" w:hAnsi="Corbel"/>
                 <w:noProof/>
+              </w:rPr>
+              <w:t>Cagecode List</w:t>
+            </w:r>
+            <w:r>
+              <w:rPr>
+                <w:noProof/>
                 <w:webHidden/>
               </w:rPr>
               <w:tab/>
             </w:r>
             <w:r>
               <w:rPr>
-                <w:rFonts w:ascii="Corbel" w:hAnsi="Corbel"/>
                 <w:noProof/>
                 <w:webHidden/>
               </w:rPr>
@@ -289,22 +350,19 @@
             </w:r>
             <w:r>
               <w:rPr>
-                <w:rFonts w:ascii="Corbel" w:hAnsi="Corbel"/>
-                <w:noProof/>
-                <w:webHidden/>
-              </w:rPr>
-              <w:instrText xml:space="preserve"> PAGEREF _Toc12549574 \h </w:instrText>
-            </w:r>
-            <w:r>
-              <w:rPr>
-                <w:rFonts w:ascii="Corbel" w:hAnsi="Corbel"/>
-                <w:noProof/>
-                <w:webHidden/>
-              </w:rPr>
-            </w:r>
-            <w:r>
-              <w:rPr>
-                <w:rFonts w:ascii="Corbel" w:hAnsi="Corbel"/>
+                <w:noProof/>
+                <w:webHidden/>
+              </w:rPr>
+              <w:instrText xml:space="preserve"> PAGEREF _Toc20131174 \h </w:instrText>
+            </w:r>
+            <w:r>
+              <w:rPr>
+                <w:noProof/>
+                <w:webHidden/>
+              </w:rPr>
+            </w:r>
+            <w:r>
+              <w:rPr>
                 <w:noProof/>
                 <w:webHidden/>
               </w:rPr>
@@ -312,15 +370,151 @@
             </w:r>
             <w:r>
               <w:rPr>
-                <w:rFonts w:ascii="Corbel" w:hAnsi="Corbel"/>
-                <w:noProof/>
-                <w:webHidden/>
-              </w:rPr>
-              <w:t>2</w:t>
-            </w:r>
-            <w:r>
-              <w:rPr>
-                <w:rFonts w:ascii="Corbel" w:hAnsi="Corbel"/>
+                <w:noProof/>
+                <w:webHidden/>
+              </w:rPr>
+              <w:t>5</w:t>
+            </w:r>
+            <w:r>
+              <w:rPr>
+                <w:noProof/>
+                <w:webHidden/>
+              </w:rPr>
+              <w:fldChar w:fldCharType="end"/>
+            </w:r>
+          </w:hyperlink>
+        </w:p>
+        <w:p>
+          <w:pPr>
+            <w:pStyle w:val="TOC2"/>
+            <w:tabs>
+              <w:tab w:val="right" w:leader="dot" w:pos="9350"/>
+            </w:tabs>
+            <w:rPr>
+              <w:rFonts w:cstheme="minorBidi"/>
+              <w:noProof/>
+            </w:rPr>
+          </w:pPr>
+          <w:hyperlink w:anchor="_Toc20131175" w:history="1">
+            <w:r>
+              <w:rPr>
+                <w:rStyle w:val="Hyperlink"/>
+                <w:noProof/>
+              </w:rPr>
+              <w:t>Contract WIP</w:t>
+            </w:r>
+            <w:r>
+              <w:rPr>
+                <w:noProof/>
+                <w:webHidden/>
+              </w:rPr>
+              <w:tab/>
+            </w:r>
+            <w:r>
+              <w:rPr>
+                <w:noProof/>
+                <w:webHidden/>
+              </w:rPr>
+              <w:fldChar w:fldCharType="begin"/>
+            </w:r>
+            <w:r>
+              <w:rPr>
+                <w:noProof/>
+                <w:webHidden/>
+              </w:rPr>
+              <w:instrText xml:space="preserve"> PAGEREF _Toc20131175 \h </w:instrText>
+            </w:r>
+            <w:r>
+              <w:rPr>
+                <w:noProof/>
+                <w:webHidden/>
+              </w:rPr>
+            </w:r>
+            <w:r>
+              <w:rPr>
+                <w:noProof/>
+                <w:webHidden/>
+              </w:rPr>
+              <w:fldChar w:fldCharType="separate"/>
+            </w:r>
+            <w:r>
+              <w:rPr>
+                <w:noProof/>
+                <w:webHidden/>
+              </w:rPr>
+              <w:t>6</w:t>
+            </w:r>
+            <w:r>
+              <w:rPr>
+                <w:noProof/>
+                <w:webHidden/>
+              </w:rPr>
+              <w:fldChar w:fldCharType="end"/>
+            </w:r>
+          </w:hyperlink>
+        </w:p>
+        <w:p>
+          <w:pPr>
+            <w:pStyle w:val="TOC2"/>
+            <w:tabs>
+              <w:tab w:val="right" w:leader="dot" w:pos="9350"/>
+            </w:tabs>
+            <w:rPr>
+              <w:rFonts w:cstheme="minorBidi"/>
+              <w:noProof/>
+            </w:rPr>
+          </w:pPr>
+          <w:hyperlink w:anchor="_Toc20131176" w:history="1">
+            <w:r>
+              <w:rPr>
+                <w:rStyle w:val="Hyperlink"/>
+                <w:noProof/>
+              </w:rPr>
+              <w:t>PO Workbook</w:t>
+            </w:r>
+            <w:r>
+              <w:rPr>
+                <w:noProof/>
+                <w:webHidden/>
+              </w:rPr>
+              <w:tab/>
+            </w:r>
+            <w:r>
+              <w:rPr>
+                <w:noProof/>
+                <w:webHidden/>
+              </w:rPr>
+              <w:fldChar w:fldCharType="begin"/>
+            </w:r>
+            <w:r>
+              <w:rPr>
+                <w:noProof/>
+                <w:webHidden/>
+              </w:rPr>
+              <w:instrText xml:space="preserve"> PAGEREF _Toc20131176 \h </w:instrText>
+            </w:r>
+            <w:r>
+              <w:rPr>
+                <w:noProof/>
+                <w:webHidden/>
+              </w:rPr>
+            </w:r>
+            <w:r>
+              <w:rPr>
+                <w:noProof/>
+                <w:webHidden/>
+              </w:rPr>
+              <w:fldChar w:fldCharType="separate"/>
+            </w:r>
+            <w:r>
+              <w:rPr>
+                <w:noProof/>
+                <w:webHidden/>
+              </w:rPr>
+              <w:t>6</w:t>
+            </w:r>
+            <w:r>
+              <w:rPr>
                 <w:noProof/>
                 <w:webHidden/>
               </w:rPr>
@@ -335,11 +529,11 @@
               <w:tab w:val="right" w:leader="dot" w:pos="9350"/>
             </w:tabs>
             <w:rPr>
-              <w:rFonts w:ascii="Corbel" w:hAnsi="Corbel" w:cstheme="minorBidi"/>
+              <w:rFonts w:cstheme="minorBidi"/>
               <w:noProof/>
             </w:rPr>
           </w:pPr>
-          <w:hyperlink w:anchor="_Toc12549575" w:history="1">
+          <w:hyperlink w:anchor="_Toc20131177" w:history="1">
             <w:r>
               <w:rPr>
                 <w:rStyle w:val="Hyperlink"/>
@@ -350,7 +544,6 @@
             </w:r>
             <w:r>
               <w:rPr>
-                <w:rFonts w:ascii="Corbel" w:hAnsi="Corbel"/>
                 <w:noProof/>
                 <w:webHidden/>
               </w:rPr>
@@ -358,7 +551,6 @@
             </w:r>
             <w:r>
               <w:rPr>
-                <w:rFonts w:ascii="Corbel" w:hAnsi="Corbel"/>
                 <w:noProof/>
                 <w:webHidden/>
               </w:rPr>
@@ -366,22 +558,19 @@
             </w:r>
             <w:r>
               <w:rPr>
-                <w:rFonts w:ascii="Corbel" w:hAnsi="Corbel"/>
-                <w:noProof/>
-                <w:webHidden/>
-              </w:rPr>
-              <w:instrText xml:space="preserve"> PAGEREF _Toc12549575 \h </w:instrText>
-            </w:r>
-            <w:r>
-              <w:rPr>
-                <w:rFonts w:ascii="Corbel" w:hAnsi="Corbel"/>
-                <w:noProof/>
-                <w:webHidden/>
-              </w:rPr>
-            </w:r>
-            <w:r>
-              <w:rPr>
-                <w:rFonts w:ascii="Corbel" w:hAnsi="Corbel"/>
+                <w:noProof/>
+                <w:webHidden/>
+              </w:rPr>
+              <w:instrText xml:space="preserve"> PAGEREF _Toc20131177 \h </w:instrText>
+            </w:r>
+            <w:r>
+              <w:rPr>
+                <w:noProof/>
+                <w:webHidden/>
+              </w:rPr>
+            </w:r>
+            <w:r>
+              <w:rPr>
                 <w:noProof/>
                 <w:webHidden/>
               </w:rPr>
@@ -389,7 +578,6 @@
             </w:r>
             <w:r>
               <w:rPr>
-                <w:rFonts w:ascii="Corbel" w:hAnsi="Corbel"/>
                 <w:noProof/>
                 <w:webHidden/>
               </w:rPr>
@@ -397,7 +585,6 @@
             </w:r>
             <w:r>
               <w:rPr>
-                <w:rFonts w:ascii="Corbel" w:hAnsi="Corbel"/>
                 <w:noProof/>
                 <w:webHidden/>
               </w:rPr>
@@ -412,11 +599,11 @@
               <w:tab w:val="right" w:leader="dot" w:pos="9350"/>
             </w:tabs>
             <w:rPr>
-              <w:rFonts w:ascii="Corbel" w:hAnsi="Corbel" w:cstheme="minorBidi"/>
+              <w:rFonts w:cstheme="minorBidi"/>
               <w:noProof/>
             </w:rPr>
           </w:pPr>
-          <w:hyperlink w:anchor="_Toc12549576" w:history="1">
+          <w:hyperlink w:anchor="_Toc20131178" w:history="1">
             <w:r>
               <w:rPr>
                 <w:rStyle w:val="Hyperlink"/>
@@ -427,7 +614,6 @@
             </w:r>
             <w:r>
               <w:rPr>
-                <w:rFonts w:ascii="Corbel" w:hAnsi="Corbel"/>
                 <w:noProof/>
                 <w:webHidden/>
               </w:rPr>
@@ -435,7 +621,6 @@
             </w:r>
             <w:r>
               <w:rPr>
-                <w:rFonts w:ascii="Corbel" w:hAnsi="Corbel"/>
                 <w:noProof/>
                 <w:webHidden/>
               </w:rPr>
@@ -443,22 +628,19 @@
             </w:r>
             <w:r>
               <w:rPr>
-                <w:rFonts w:ascii="Corbel" w:hAnsi="Corbel"/>
-                <w:noProof/>
-                <w:webHidden/>
-              </w:rPr>
-              <w:instrText xml:space="preserve"> PAGEREF _Toc12549576 \h </w:instrText>
-            </w:r>
-            <w:r>
-              <w:rPr>
-                <w:rFonts w:ascii="Corbel" w:hAnsi="Corbel"/>
-                <w:noProof/>
-                <w:webHidden/>
-              </w:rPr>
-            </w:r>
-            <w:r>
-              <w:rPr>
-                <w:rFonts w:ascii="Corbel" w:hAnsi="Corbel"/>
+                <w:noProof/>
+                <w:webHidden/>
+              </w:rPr>
+              <w:instrText xml:space="preserve"> PAGEREF _Toc20131178 \h </w:instrText>
+            </w:r>
+            <w:r>
+              <w:rPr>
+                <w:noProof/>
+                <w:webHidden/>
+              </w:rPr>
+            </w:r>
+            <w:r>
+              <w:rPr>
                 <w:noProof/>
                 <w:webHidden/>
               </w:rPr>
@@ -466,7 +648,6 @@
             </w:r>
             <w:r>
               <w:rPr>
-                <w:rFonts w:ascii="Corbel" w:hAnsi="Corbel"/>
                 <w:noProof/>
                 <w:webHidden/>
               </w:rPr>
@@ -474,7 +655,765 @@
             </w:r>
             <w:r>
               <w:rPr>
-                <w:rFonts w:ascii="Corbel" w:hAnsi="Corbel"/>
+                <w:noProof/>
+                <w:webHidden/>
+              </w:rPr>
+              <w:fldChar w:fldCharType="end"/>
+            </w:r>
+          </w:hyperlink>
+        </w:p>
+        <w:p>
+          <w:pPr>
+            <w:pStyle w:val="TOC2"/>
+            <w:tabs>
+              <w:tab w:val="right" w:leader="dot" w:pos="9350"/>
+            </w:tabs>
+            <w:rPr>
+              <w:rFonts w:cstheme="minorBidi"/>
+              <w:noProof/>
+            </w:rPr>
+          </w:pPr>
+          <w:hyperlink w:anchor="_Toc20131179" w:history="1">
+            <w:r>
+              <w:rPr>
+                <w:rStyle w:val="Hyperlink"/>
+                <w:noProof/>
+              </w:rPr>
+              <w:t>Spreadsheet Cleaning</w:t>
+            </w:r>
+            <w:r>
+              <w:rPr>
+                <w:noProof/>
+                <w:webHidden/>
+              </w:rPr>
+              <w:tab/>
+            </w:r>
+            <w:r>
+              <w:rPr>
+                <w:noProof/>
+                <w:webHidden/>
+              </w:rPr>
+              <w:fldChar w:fldCharType="begin"/>
+            </w:r>
+            <w:r>
+              <w:rPr>
+                <w:noProof/>
+                <w:webHidden/>
+              </w:rPr>
+              <w:instrText xml:space="preserve"> PAGEREF _Toc20131179 \h </w:instrText>
+            </w:r>
+            <w:r>
+              <w:rPr>
+                <w:noProof/>
+                <w:webHidden/>
+              </w:rPr>
+            </w:r>
+            <w:r>
+              <w:rPr>
+                <w:noProof/>
+                <w:webHidden/>
+              </w:rPr>
+              <w:fldChar w:fldCharType="separate"/>
+            </w:r>
+            <w:r>
+              <w:rPr>
+                <w:noProof/>
+                <w:webHidden/>
+              </w:rPr>
+              <w:t>7</w:t>
+            </w:r>
+            <w:r>
+              <w:rPr>
+                <w:noProof/>
+                <w:webHidden/>
+              </w:rPr>
+              <w:fldChar w:fldCharType="end"/>
+            </w:r>
+          </w:hyperlink>
+        </w:p>
+        <w:p>
+          <w:pPr>
+            <w:pStyle w:val="TOC2"/>
+            <w:tabs>
+              <w:tab w:val="right" w:leader="dot" w:pos="9350"/>
+            </w:tabs>
+            <w:rPr>
+              <w:rFonts w:cstheme="minorBidi"/>
+              <w:noProof/>
+            </w:rPr>
+          </w:pPr>
+          <w:hyperlink w:anchor="_Toc20131180" w:history="1">
+            <w:r>
+              <w:rPr>
+                <w:rStyle w:val="Hyperlink"/>
+                <w:noProof/>
+              </w:rPr>
+              <w:t>Software Operation</w:t>
+            </w:r>
+            <w:r>
+              <w:rPr>
+                <w:noProof/>
+                <w:webHidden/>
+              </w:rPr>
+              <w:tab/>
+            </w:r>
+            <w:r>
+              <w:rPr>
+                <w:noProof/>
+                <w:webHidden/>
+              </w:rPr>
+              <w:fldChar w:fldCharType="begin"/>
+            </w:r>
+            <w:r>
+              <w:rPr>
+                <w:noProof/>
+                <w:webHidden/>
+              </w:rPr>
+              <w:instrText xml:space="preserve"> PAGEREF _Toc20131180 \h </w:instrText>
+            </w:r>
+            <w:r>
+              <w:rPr>
+                <w:noProof/>
+                <w:webHidden/>
+              </w:rPr>
+            </w:r>
+            <w:r>
+              <w:rPr>
+                <w:noProof/>
+                <w:webHidden/>
+              </w:rPr>
+              <w:fldChar w:fldCharType="separate"/>
+            </w:r>
+            <w:r>
+              <w:rPr>
+                <w:noProof/>
+                <w:webHidden/>
+              </w:rPr>
+              <w:t>9</w:t>
+            </w:r>
+            <w:r>
+              <w:rPr>
+                <w:noProof/>
+                <w:webHidden/>
+              </w:rPr>
+              <w:fldChar w:fldCharType="end"/>
+            </w:r>
+          </w:hyperlink>
+        </w:p>
+        <w:p>
+          <w:pPr>
+            <w:pStyle w:val="TOC1"/>
+            <w:tabs>
+              <w:tab w:val="right" w:leader="dot" w:pos="9350"/>
+            </w:tabs>
+            <w:rPr>
+              <w:rFonts w:cstheme="minorBidi"/>
+              <w:noProof/>
+            </w:rPr>
+          </w:pPr>
+          <w:hyperlink w:anchor="_Toc20131181" w:history="1">
+            <w:r>
+              <w:rPr>
+                <w:rStyle w:val="Hyperlink"/>
+                <w:noProof/>
+              </w:rPr>
+              <w:t>Open Bid Sheets</w:t>
+            </w:r>
+            <w:r>
+              <w:rPr>
+                <w:noProof/>
+                <w:webHidden/>
+              </w:rPr>
+              <w:tab/>
+            </w:r>
+            <w:r>
+              <w:rPr>
+                <w:noProof/>
+                <w:webHidden/>
+              </w:rPr>
+              <w:fldChar w:fldCharType="begin"/>
+            </w:r>
+            <w:r>
+              <w:rPr>
+                <w:noProof/>
+                <w:webHidden/>
+              </w:rPr>
+              <w:instrText xml:space="preserve"> PAGEREF _Toc20131181 \h </w:instrText>
+            </w:r>
+            <w:r>
+              <w:rPr>
+                <w:noProof/>
+                <w:webHidden/>
+              </w:rPr>
+            </w:r>
+            <w:r>
+              <w:rPr>
+                <w:noProof/>
+                <w:webHidden/>
+              </w:rPr>
+              <w:fldChar w:fldCharType="separate"/>
+            </w:r>
+            <w:r>
+              <w:rPr>
+                <w:noProof/>
+                <w:webHidden/>
+              </w:rPr>
+              <w:t>10</w:t>
+            </w:r>
+            <w:r>
+              <w:rPr>
+                <w:noProof/>
+                <w:webHidden/>
+              </w:rPr>
+              <w:fldChar w:fldCharType="end"/>
+            </w:r>
+          </w:hyperlink>
+        </w:p>
+        <w:p>
+          <w:pPr>
+            <w:pStyle w:val="TOC1"/>
+            <w:tabs>
+              <w:tab w:val="right" w:leader="dot" w:pos="9350"/>
+            </w:tabs>
+            <w:rPr>
+              <w:rFonts w:cstheme="minorBidi"/>
+              <w:noProof/>
+            </w:rPr>
+          </w:pPr>
+          <w:hyperlink w:anchor="_Toc20131182" w:history="1">
+            <w:r>
+              <w:rPr>
+                <w:rStyle w:val="Hyperlink"/>
+                <w:noProof/>
+              </w:rPr>
+              <w:t>Contract Management</w:t>
+            </w:r>
+            <w:r>
+              <w:rPr>
+                <w:noProof/>
+                <w:webHidden/>
+              </w:rPr>
+              <w:tab/>
+            </w:r>
+            <w:r>
+              <w:rPr>
+                <w:noProof/>
+                <w:webHidden/>
+              </w:rPr>
+              <w:fldChar w:fldCharType="begin"/>
+            </w:r>
+            <w:r>
+              <w:rPr>
+                <w:noProof/>
+                <w:webHidden/>
+              </w:rPr>
+              <w:instrText xml:space="preserve"> PAGEREF _Toc20131182 \h </w:instrText>
+            </w:r>
+            <w:r>
+              <w:rPr>
+                <w:noProof/>
+                <w:webHidden/>
+              </w:rPr>
+            </w:r>
+            <w:r>
+              <w:rPr>
+                <w:noProof/>
+                <w:webHidden/>
+              </w:rPr>
+              <w:fldChar w:fldCharType="separate"/>
+            </w:r>
+            <w:r>
+              <w:rPr>
+                <w:noProof/>
+                <w:webHidden/>
+              </w:rPr>
+              <w:t>11</w:t>
+            </w:r>
+            <w:r>
+              <w:rPr>
+                <w:noProof/>
+                <w:webHidden/>
+              </w:rPr>
+              <w:fldChar w:fldCharType="end"/>
+            </w:r>
+          </w:hyperlink>
+        </w:p>
+        <w:p>
+          <w:pPr>
+            <w:pStyle w:val="TOC2"/>
+            <w:tabs>
+              <w:tab w:val="right" w:leader="dot" w:pos="9350"/>
+            </w:tabs>
+            <w:rPr>
+              <w:rFonts w:cstheme="minorBidi"/>
+              <w:noProof/>
+            </w:rPr>
+          </w:pPr>
+          <w:hyperlink w:anchor="_Toc20131183" w:history="1">
+            <w:r>
+              <w:rPr>
+                <w:rStyle w:val="Hyperlink"/>
+                <w:noProof/>
+              </w:rPr>
+              <w:t>Add New Contract</w:t>
+            </w:r>
+            <w:r>
+              <w:rPr>
+                <w:noProof/>
+                <w:webHidden/>
+              </w:rPr>
+              <w:tab/>
+            </w:r>
+            <w:r>
+              <w:rPr>
+                <w:noProof/>
+                <w:webHidden/>
+              </w:rPr>
+              <w:fldChar w:fldCharType="begin"/>
+            </w:r>
+            <w:r>
+              <w:rPr>
+                <w:noProof/>
+                <w:webHidden/>
+              </w:rPr>
+              <w:instrText xml:space="preserve"> PAGEREF _Toc20131183 \h </w:instrText>
+            </w:r>
+            <w:r>
+              <w:rPr>
+                <w:noProof/>
+                <w:webHidden/>
+              </w:rPr>
+            </w:r>
+            <w:r>
+              <w:rPr>
+                <w:noProof/>
+                <w:webHidden/>
+              </w:rPr>
+              <w:fldChar w:fldCharType="separate"/>
+            </w:r>
+            <w:r>
+              <w:rPr>
+                <w:noProof/>
+                <w:webHidden/>
+              </w:rPr>
+              <w:t>11</w:t>
+            </w:r>
+            <w:r>
+              <w:rPr>
+                <w:noProof/>
+                <w:webHidden/>
+              </w:rPr>
+              <w:fldChar w:fldCharType="end"/>
+            </w:r>
+          </w:hyperlink>
+        </w:p>
+        <w:p>
+          <w:pPr>
+            <w:pStyle w:val="TOC2"/>
+            <w:tabs>
+              <w:tab w:val="right" w:leader="dot" w:pos="9350"/>
+            </w:tabs>
+            <w:rPr>
+              <w:rFonts w:cstheme="minorBidi"/>
+              <w:noProof/>
+            </w:rPr>
+          </w:pPr>
+          <w:hyperlink w:anchor="_Toc20131184" w:history="1">
+            <w:r>
+              <w:rPr>
+                <w:rStyle w:val="Hyperlink"/>
+                <w:noProof/>
+              </w:rPr>
+              <w:t>Create PO</w:t>
+            </w:r>
+            <w:r>
+              <w:rPr>
+                <w:noProof/>
+                <w:webHidden/>
+              </w:rPr>
+              <w:tab/>
+            </w:r>
+            <w:r>
+              <w:rPr>
+                <w:noProof/>
+                <w:webHidden/>
+              </w:rPr>
+              <w:fldChar w:fldCharType="begin"/>
+            </w:r>
+            <w:r>
+              <w:rPr>
+                <w:noProof/>
+                <w:webHidden/>
+              </w:rPr>
+              <w:instrText xml:space="preserve"> PAGEREF _Toc20131184 \h </w:instrText>
+            </w:r>
+            <w:r>
+              <w:rPr>
+                <w:noProof/>
+                <w:webHidden/>
+              </w:rPr>
+            </w:r>
+            <w:r>
+              <w:rPr>
+                <w:noProof/>
+                <w:webHidden/>
+              </w:rPr>
+              <w:fldChar w:fldCharType="separate"/>
+            </w:r>
+            <w:r>
+              <w:rPr>
+                <w:noProof/>
+                <w:webHidden/>
+              </w:rPr>
+              <w:t>13</w:t>
+            </w:r>
+            <w:r>
+              <w:rPr>
+                <w:noProof/>
+                <w:webHidden/>
+              </w:rPr>
+              <w:fldChar w:fldCharType="end"/>
+            </w:r>
+          </w:hyperlink>
+        </w:p>
+        <w:p>
+          <w:pPr>
+            <w:pStyle w:val="TOC2"/>
+            <w:tabs>
+              <w:tab w:val="right" w:leader="dot" w:pos="9350"/>
+            </w:tabs>
+            <w:rPr>
+              <w:rFonts w:cstheme="minorBidi"/>
+              <w:noProof/>
+            </w:rPr>
+          </w:pPr>
+          <w:hyperlink w:anchor="_Toc20131185" w:history="1">
+            <w:r>
+              <w:rPr>
+                <w:rStyle w:val="Hyperlink"/>
+                <w:noProof/>
+              </w:rPr>
+              <w:t>Send PO</w:t>
+            </w:r>
+            <w:r>
+              <w:rPr>
+                <w:noProof/>
+                <w:webHidden/>
+              </w:rPr>
+              <w:tab/>
+            </w:r>
+            <w:r>
+              <w:rPr>
+                <w:noProof/>
+                <w:webHidden/>
+              </w:rPr>
+              <w:fldChar w:fldCharType="begin"/>
+            </w:r>
+            <w:r>
+              <w:rPr>
+                <w:noProof/>
+                <w:webHidden/>
+              </w:rPr>
+              <w:instrText xml:space="preserve"> PAGEREF _Toc20131185 \h </w:instrText>
+            </w:r>
+            <w:r>
+              <w:rPr>
+                <w:noProof/>
+                <w:webHidden/>
+              </w:rPr>
+            </w:r>
+            <w:r>
+              <w:rPr>
+                <w:noProof/>
+                <w:webHidden/>
+              </w:rPr>
+              <w:fldChar w:fldCharType="separate"/>
+            </w:r>
+            <w:r>
+              <w:rPr>
+                <w:noProof/>
+                <w:webHidden/>
+              </w:rPr>
+              <w:t>14</w:t>
+            </w:r>
+            <w:r>
+              <w:rPr>
+                <w:noProof/>
+                <w:webHidden/>
+              </w:rPr>
+              <w:fldChar w:fldCharType="end"/>
+            </w:r>
+          </w:hyperlink>
+        </w:p>
+        <w:p>
+          <w:pPr>
+            <w:pStyle w:val="TOC2"/>
+            <w:tabs>
+              <w:tab w:val="right" w:leader="dot" w:pos="9350"/>
+            </w:tabs>
+            <w:rPr>
+              <w:rFonts w:cstheme="minorBidi"/>
+              <w:noProof/>
+            </w:rPr>
+          </w:pPr>
+          <w:hyperlink w:anchor="_Toc20131186" w:history="1">
+            <w:r>
+              <w:rPr>
+                <w:rStyle w:val="Hyperlink"/>
+                <w:noProof/>
+              </w:rPr>
+              <w:t>Save Changes</w:t>
+            </w:r>
+            <w:r>
+              <w:rPr>
+                <w:noProof/>
+                <w:webHidden/>
+              </w:rPr>
+              <w:tab/>
+            </w:r>
+            <w:r>
+              <w:rPr>
+                <w:noProof/>
+                <w:webHidden/>
+              </w:rPr>
+              <w:fldChar w:fldCharType="begin"/>
+            </w:r>
+            <w:r>
+              <w:rPr>
+                <w:noProof/>
+                <w:webHidden/>
+              </w:rPr>
+              <w:instrText xml:space="preserve"> PAGEREF _Toc20131186 \h </w:instrText>
+            </w:r>
+            <w:r>
+              <w:rPr>
+                <w:noProof/>
+                <w:webHidden/>
+              </w:rPr>
+            </w:r>
+            <w:r>
+              <w:rPr>
+                <w:noProof/>
+                <w:webHidden/>
+              </w:rPr>
+              <w:fldChar w:fldCharType="separate"/>
+            </w:r>
+            <w:r>
+              <w:rPr>
+                <w:noProof/>
+                <w:webHidden/>
+              </w:rPr>
+              <w:t>14</w:t>
+            </w:r>
+            <w:r>
+              <w:rPr>
+                <w:noProof/>
+                <w:webHidden/>
+              </w:rPr>
+              <w:fldChar w:fldCharType="end"/>
+            </w:r>
+          </w:hyperlink>
+        </w:p>
+        <w:p>
+          <w:pPr>
+            <w:pStyle w:val="TOC1"/>
+            <w:tabs>
+              <w:tab w:val="right" w:leader="dot" w:pos="9350"/>
+            </w:tabs>
+            <w:rPr>
+              <w:rFonts w:cstheme="minorBidi"/>
+              <w:noProof/>
+            </w:rPr>
+          </w:pPr>
+          <w:hyperlink w:anchor="_Toc20131187" w:history="1">
+            <w:r>
+              <w:rPr>
+                <w:rStyle w:val="Hyperlink"/>
+                <w:noProof/>
+              </w:rPr>
+              <w:t>Inventory Management</w:t>
+            </w:r>
+            <w:r>
+              <w:rPr>
+                <w:noProof/>
+                <w:webHidden/>
+              </w:rPr>
+              <w:tab/>
+            </w:r>
+            <w:r>
+              <w:rPr>
+                <w:noProof/>
+                <w:webHidden/>
+              </w:rPr>
+              <w:fldChar w:fldCharType="begin"/>
+            </w:r>
+            <w:r>
+              <w:rPr>
+                <w:noProof/>
+                <w:webHidden/>
+              </w:rPr>
+              <w:instrText xml:space="preserve"> PAGEREF _Toc20131187 \h </w:instrText>
+            </w:r>
+            <w:r>
+              <w:rPr>
+                <w:noProof/>
+                <w:webHidden/>
+              </w:rPr>
+            </w:r>
+            <w:r>
+              <w:rPr>
+                <w:noProof/>
+                <w:webHidden/>
+              </w:rPr>
+              <w:fldChar w:fldCharType="separate"/>
+            </w:r>
+            <w:r>
+              <w:rPr>
+                <w:noProof/>
+                <w:webHidden/>
+              </w:rPr>
+              <w:t>15</w:t>
+            </w:r>
+            <w:r>
+              <w:rPr>
+                <w:noProof/>
+                <w:webHidden/>
+              </w:rPr>
+              <w:fldChar w:fldCharType="end"/>
+            </w:r>
+          </w:hyperlink>
+        </w:p>
+        <w:p>
+          <w:pPr>
+            <w:pStyle w:val="TOC1"/>
+            <w:tabs>
+              <w:tab w:val="right" w:leader="dot" w:pos="9350"/>
+            </w:tabs>
+            <w:rPr>
+              <w:rFonts w:cstheme="minorBidi"/>
+              <w:noProof/>
+            </w:rPr>
+          </w:pPr>
+          <w:hyperlink w:anchor="_Toc20131188" w:history="1">
+            <w:r>
+              <w:rPr>
+                <w:rStyle w:val="Hyperlink"/>
+                <w:noProof/>
+              </w:rPr>
+              <w:t>Shipping Management</w:t>
+            </w:r>
+            <w:r>
+              <w:rPr>
+                <w:noProof/>
+                <w:webHidden/>
+              </w:rPr>
+              <w:tab/>
+            </w:r>
+            <w:r>
+              <w:rPr>
+                <w:noProof/>
+                <w:webHidden/>
+              </w:rPr>
+              <w:fldChar w:fldCharType="begin"/>
+            </w:r>
+            <w:r>
+              <w:rPr>
+                <w:noProof/>
+                <w:webHidden/>
+              </w:rPr>
+              <w:instrText xml:space="preserve"> PAGEREF _Toc20131188 \h </w:instrText>
+            </w:r>
+            <w:r>
+              <w:rPr>
+                <w:noProof/>
+                <w:webHidden/>
+              </w:rPr>
+            </w:r>
+            <w:r>
+              <w:rPr>
+                <w:noProof/>
+                <w:webHidden/>
+              </w:rPr>
+              <w:fldChar w:fldCharType="separate"/>
+            </w:r>
+            <w:r>
+              <w:rPr>
+                <w:noProof/>
+                <w:webHidden/>
+              </w:rPr>
+              <w:t>15</w:t>
+            </w:r>
+            <w:r>
+              <w:rPr>
+                <w:noProof/>
+                <w:webHidden/>
+              </w:rPr>
+              <w:fldChar w:fldCharType="end"/>
+            </w:r>
+          </w:hyperlink>
+        </w:p>
+        <w:p>
+          <w:pPr>
+            <w:pStyle w:val="TOC1"/>
+            <w:tabs>
+              <w:tab w:val="right" w:leader="dot" w:pos="9350"/>
+            </w:tabs>
+            <w:rPr>
+              <w:rFonts w:cstheme="minorBidi"/>
+              <w:noProof/>
+            </w:rPr>
+          </w:pPr>
+          <w:hyperlink w:anchor="_Toc20131189" w:history="1">
+            <w:r>
+              <w:rPr>
+                <w:rStyle w:val="Hyperlink"/>
+                <w:noProof/>
+              </w:rPr>
+              <w:t>Config</w:t>
+            </w:r>
+            <w:r>
+              <w:rPr>
+                <w:noProof/>
+                <w:webHidden/>
+              </w:rPr>
+              <w:tab/>
+            </w:r>
+            <w:r>
+              <w:rPr>
+                <w:noProof/>
+                <w:webHidden/>
+              </w:rPr>
+              <w:fldChar w:fldCharType="begin"/>
+            </w:r>
+            <w:r>
+              <w:rPr>
+                <w:noProof/>
+                <w:webHidden/>
+              </w:rPr>
+              <w:instrText xml:space="preserve"> PAGEREF _Toc20131189 \h </w:instrText>
+            </w:r>
+            <w:r>
+              <w:rPr>
+                <w:noProof/>
+                <w:webHidden/>
+              </w:rPr>
+            </w:r>
+            <w:r>
+              <w:rPr>
+                <w:noProof/>
+                <w:webHidden/>
+              </w:rPr>
+              <w:fldChar w:fldCharType="separate"/>
+            </w:r>
+            <w:r>
+              <w:rPr>
+                <w:noProof/>
+                <w:webHidden/>
+              </w:rPr>
+              <w:t>15</w:t>
+            </w:r>
+            <w:r>
+              <w:rPr>
                 <w:noProof/>
                 <w:webHidden/>
               </w:rPr>
@@ -527,34 +1466,8 @@
           <w:rFonts w:ascii="Corbel" w:hAnsi="Corbel"/>
         </w:rPr>
       </w:pPr>
-    </w:p>
-    <w:p>
-      <w:pPr>
-        <w:rPr>
-          <w:rFonts w:ascii="Corbel" w:hAnsi="Corbel"/>
-        </w:rPr>
-      </w:pPr>
-    </w:p>
-    <w:p>
-      <w:pPr>
-        <w:rPr>
-          <w:rFonts w:ascii="Corbel" w:hAnsi="Corbel"/>
-        </w:rPr>
-      </w:pPr>
-    </w:p>
-    <w:p>
-      <w:pPr>
-        <w:rPr>
-          <w:rFonts w:ascii="Corbel" w:hAnsi="Corbel"/>
-        </w:rPr>
-      </w:pPr>
-    </w:p>
-    <w:p>
-      <w:pPr>
-        <w:rPr>
-          <w:rFonts w:ascii="Corbel" w:hAnsi="Corbel"/>
-        </w:rPr>
-      </w:pPr>
+      <w:bookmarkStart w:id="0" w:name="_GoBack"/>
+      <w:bookmarkEnd w:id="0"/>
     </w:p>
     <w:p>
       <w:pPr>
@@ -563,72 +1476,23 @@
           <w:rFonts w:ascii="Corbel" w:hAnsi="Corbel"/>
         </w:rPr>
       </w:pPr>
-    </w:p>
-    <w:p>
-      <w:pPr>
-        <w:rPr>
-          <w:rFonts w:ascii="Corbel" w:hAnsi="Corbel"/>
-        </w:rPr>
-      </w:pPr>
-    </w:p>
-    <w:p>
-      <w:pPr>
-        <w:rPr>
-          <w:rFonts w:ascii="Corbel" w:hAnsi="Corbel"/>
-        </w:rPr>
-      </w:pPr>
-    </w:p>
-    <w:p>
-      <w:pPr>
-        <w:rPr>
-          <w:rFonts w:ascii="Corbel" w:hAnsi="Corbel"/>
-        </w:rPr>
-      </w:pPr>
-    </w:p>
-    <w:p>
-      <w:pPr>
-        <w:rPr>
-          <w:rFonts w:ascii="Corbel" w:hAnsi="Corbel"/>
-        </w:rPr>
-      </w:pPr>
-    </w:p>
-    <w:p>
-      <w:pPr>
-        <w:rPr>
-          <w:rFonts w:ascii="Corbel" w:hAnsi="Corbel"/>
-        </w:rPr>
-      </w:pPr>
-    </w:p>
-    <w:p>
-      <w:pPr>
-        <w:rPr>
-          <w:rFonts w:ascii="Corbel" w:hAnsi="Corbel"/>
-        </w:rPr>
-      </w:pPr>
-    </w:p>
-    <w:p>
-      <w:pPr>
-        <w:rPr>
-          <w:rFonts w:ascii="Corbel" w:hAnsi="Corbel"/>
-        </w:rPr>
-      </w:pPr>
-    </w:p>
-    <w:p>
-      <w:pPr>
-        <w:pStyle w:val="Heading1"/>
-        <w:rPr>
-          <w:rFonts w:ascii="Corbel" w:hAnsi="Corbel"/>
-        </w:rPr>
-      </w:pPr>
-      <w:bookmarkStart w:id="0" w:name="_Toc12549573"/>
+      <w:bookmarkStart w:id="1" w:name="_Toc20131172"/>
+      <w:proofErr w:type="spellStart"/>
       <w:r>
         <w:rPr>
           <w:rFonts w:ascii="Corbel" w:hAnsi="Corbel"/>
         </w:rPr>
         <w:lastRenderedPageBreak/>
-        <w:t>Westsim File System</w:t>
-      </w:r>
-      <w:bookmarkEnd w:id="0"/>
+        <w:t>Westsim</w:t>
+      </w:r>
+      <w:proofErr w:type="spellEnd"/>
+      <w:r>
+        <w:rPr>
+          <w:rFonts w:ascii="Corbel" w:hAnsi="Corbel"/>
+        </w:rPr>
+        <w:t xml:space="preserve"> File System</w:t>
+      </w:r>
+      <w:bookmarkEnd w:id="1"/>
     </w:p>
     <w:p>
       <w:pPr>
@@ -699,14 +1563,14 @@
         </w:rPr>
         <w:br/>
       </w:r>
-      <w:bookmarkStart w:id="1" w:name="_Toc12549574"/>
+      <w:bookmarkStart w:id="2" w:name="_Toc20131173"/>
       <w:r>
         <w:rPr>
           <w:rFonts w:ascii="Corbel" w:hAnsi="Corbel"/>
         </w:rPr>
         <w:t>Main Workbook</w:t>
       </w:r>
-      <w:bookmarkEnd w:id="1"/>
+      <w:bookmarkEnd w:id="2"/>
     </w:p>
     <w:p>
       <w:pPr>
@@ -761,7 +1625,21 @@
         <w:rPr>
           <w:rFonts w:ascii="Corbel" w:hAnsi="Corbel"/>
         </w:rPr>
-        <w:t xml:space="preserve"> (the ShipInvoice sheet)</w:t>
+        <w:t xml:space="preserve"> (the </w:t>
+      </w:r>
+      <w:proofErr w:type="spellStart"/>
+      <w:r>
+        <w:rPr>
+          <w:rFonts w:ascii="Corbel" w:hAnsi="Corbel"/>
+        </w:rPr>
+        <w:t>ShipInvoice</w:t>
+      </w:r>
+      <w:proofErr w:type="spellEnd"/>
+      <w:r>
+        <w:rPr>
+          <w:rFonts w:ascii="Corbel" w:hAnsi="Corbel"/>
+        </w:rPr>
+        <w:t xml:space="preserve"> sheet)</w:t>
       </w:r>
       <w:r>
         <w:rPr>
@@ -1281,7 +2159,21 @@
           <w:rFonts w:ascii="Corbel" w:hAnsi="Corbel"/>
         </w:rPr>
         <w:lastRenderedPageBreak/>
-        <w:t>Each row of ShipInvoice consists of the following information:</w:t>
+        <w:t xml:space="preserve">Each row of </w:t>
+      </w:r>
+      <w:proofErr w:type="spellStart"/>
+      <w:r>
+        <w:rPr>
+          <w:rFonts w:ascii="Corbel" w:hAnsi="Corbel"/>
+        </w:rPr>
+        <w:t>ShipInvoice</w:t>
+      </w:r>
+      <w:proofErr w:type="spellEnd"/>
+      <w:r>
+        <w:rPr>
+          <w:rFonts w:ascii="Corbel" w:hAnsi="Corbel"/>
+        </w:rPr>
+        <w:t xml:space="preserve"> consists of the following information:</w:t>
       </w:r>
     </w:p>
     <w:p>
@@ -1453,7 +2345,21 @@
         <w:rPr>
           <w:rFonts w:ascii="Corbel" w:hAnsi="Corbel"/>
         </w:rPr>
-        <w:t xml:space="preserve"> Invoice reference number that is unique to each shipment. Naming convention is as follows: (two letter shorthand for month)(two alphanumeric character shorthand for year [A=0,B=1,…])(four digit number for local reference within spreadsheet[see column A])</w:t>
+        <w:t xml:space="preserve"> Invoice reference number that is unique to each shipment. Naming convention is as follows: (two letter shorthand for </w:t>
+      </w:r>
+      <w:proofErr w:type="gramStart"/>
+      <w:r>
+        <w:rPr>
+          <w:rFonts w:ascii="Corbel" w:hAnsi="Corbel"/>
+        </w:rPr>
+        <w:t>month)(</w:t>
+      </w:r>
+      <w:proofErr w:type="gramEnd"/>
+      <w:r>
+        <w:rPr>
+          <w:rFonts w:ascii="Corbel" w:hAnsi="Corbel"/>
+        </w:rPr>
+        <w:t>two alphanumeric character shorthand for year [A=0,B=1,…])(four digit number for local reference within spreadsheet[see column A])</w:t>
       </w:r>
     </w:p>
     <w:p>
@@ -1528,31 +2434,55 @@
           <w:rFonts w:ascii="Corbel" w:hAnsi="Corbel"/>
         </w:rPr>
       </w:pPr>
-      <w:r>
-        <w:rPr>
-          <w:rFonts w:ascii="Corbel" w:hAnsi="Corbel"/>
-        </w:rPr>
-        <w:t>Cagecode List</w:t>
-      </w:r>
-    </w:p>
-    <w:p>
-      <w:pPr>
-        <w:rPr>
-          <w:rFonts w:ascii="Corbel" w:hAnsi="Corbel"/>
-        </w:rPr>
-      </w:pPr>
-    </w:p>
-    <w:p>
-      <w:pPr>
-        <w:rPr>
-          <w:rFonts w:ascii="Corbel" w:hAnsi="Corbel"/>
-        </w:rPr>
-      </w:pPr>
-      <w:r>
-        <w:rPr>
-          <w:rFonts w:ascii="Corbel" w:hAnsi="Corbel"/>
-        </w:rPr>
-        <w:t xml:space="preserve">This spreadsheet (aptly named “CageCodelist”) contains </w:t>
+      <w:bookmarkStart w:id="3" w:name="_Toc20131174"/>
+      <w:proofErr w:type="spellStart"/>
+      <w:r>
+        <w:rPr>
+          <w:rFonts w:ascii="Corbel" w:hAnsi="Corbel"/>
+        </w:rPr>
+        <w:t>Cagecode</w:t>
+      </w:r>
+      <w:proofErr w:type="spellEnd"/>
+      <w:r>
+        <w:rPr>
+          <w:rFonts w:ascii="Corbel" w:hAnsi="Corbel"/>
+        </w:rPr>
+        <w:t xml:space="preserve"> List</w:t>
+      </w:r>
+      <w:bookmarkEnd w:id="3"/>
+    </w:p>
+    <w:p>
+      <w:pPr>
+        <w:rPr>
+          <w:rFonts w:ascii="Corbel" w:hAnsi="Corbel"/>
+        </w:rPr>
+      </w:pPr>
+    </w:p>
+    <w:p>
+      <w:pPr>
+        <w:rPr>
+          <w:rFonts w:ascii="Corbel" w:hAnsi="Corbel"/>
+        </w:rPr>
+      </w:pPr>
+      <w:r>
+        <w:rPr>
+          <w:rFonts w:ascii="Corbel" w:hAnsi="Corbel"/>
+        </w:rPr>
+        <w:t>This spreadsheet (aptly named “</w:t>
+      </w:r>
+      <w:proofErr w:type="spellStart"/>
+      <w:r>
+        <w:rPr>
+          <w:rFonts w:ascii="Corbel" w:hAnsi="Corbel"/>
+        </w:rPr>
+        <w:t>CageCodelist</w:t>
+      </w:r>
+      <w:proofErr w:type="spellEnd"/>
+      <w:r>
+        <w:rPr>
+          <w:rFonts w:ascii="Corbel" w:hAnsi="Corbel"/>
+        </w:rPr>
+        <w:t xml:space="preserve">”) contains </w:t>
       </w:r>
       <w:r>
         <w:rPr>
@@ -1657,7 +2587,25 @@
           <w:szCs w:val="24"/>
         </w:rPr>
         <w:lastRenderedPageBreak/>
-        <w:t>Each row of CageCodeList consists of the following information:</w:t>
+        <w:t xml:space="preserve">Each row of </w:t>
+      </w:r>
+      <w:proofErr w:type="spellStart"/>
+      <w:r>
+        <w:rPr>
+          <w:rFonts w:ascii="Corbel" w:hAnsi="Corbel"/>
+          <w:sz w:val="24"/>
+          <w:szCs w:val="24"/>
+        </w:rPr>
+        <w:t>CageCodeList</w:t>
+      </w:r>
+      <w:proofErr w:type="spellEnd"/>
+      <w:r>
+        <w:rPr>
+          <w:rFonts w:ascii="Corbel" w:hAnsi="Corbel"/>
+          <w:sz w:val="24"/>
+          <w:szCs w:val="24"/>
+        </w:rPr>
+        <w:t xml:space="preserve"> consists of the following information:</w:t>
       </w:r>
     </w:p>
     <w:p>
@@ -1857,9 +2805,11 @@
       <w:pPr>
         <w:pStyle w:val="Heading2"/>
       </w:pPr>
+      <w:bookmarkStart w:id="4" w:name="_Toc20131175"/>
       <w:r>
         <w:t>Contract WIP</w:t>
       </w:r>
+      <w:bookmarkEnd w:id="4"/>
     </w:p>
     <w:p>
       <w:pPr>
@@ -2067,9 +3017,11 @@
       <w:pPr>
         <w:pStyle w:val="Heading2"/>
       </w:pPr>
+      <w:bookmarkStart w:id="5" w:name="_Toc20131176"/>
       <w:r>
         <w:t>PO Workbook</w:t>
       </w:r>
+      <w:bookmarkEnd w:id="5"/>
     </w:p>
     <w:p>
       <w:pPr>
@@ -2186,7 +3138,7 @@
           <w:rFonts w:ascii="Corbel" w:hAnsi="Corbel"/>
         </w:rPr>
       </w:pPr>
-      <w:bookmarkStart w:id="2" w:name="_Toc12549575"/>
+      <w:bookmarkStart w:id="6" w:name="_Toc20131177"/>
       <w:r>
         <w:rPr>
           <w:rFonts w:ascii="Corbel" w:hAnsi="Corbel"/>
@@ -2194,7 +3146,7 @@
         <w:lastRenderedPageBreak/>
         <w:t>Main Menu</w:t>
       </w:r>
-      <w:bookmarkEnd w:id="2"/>
+      <w:bookmarkEnd w:id="6"/>
     </w:p>
     <w:p>
       <w:pPr>
@@ -2716,14 +3668,14 @@
           <w:rFonts w:ascii="Corbel" w:hAnsi="Corbel"/>
         </w:rPr>
       </w:pPr>
-      <w:bookmarkStart w:id="3" w:name="_Toc12549576"/>
+      <w:bookmarkStart w:id="7" w:name="_Toc20131178"/>
       <w:r>
         <w:rPr>
           <w:rFonts w:ascii="Corbel" w:hAnsi="Corbel"/>
         </w:rPr>
         <w:t>Send Quote Emails</w:t>
       </w:r>
-      <w:bookmarkEnd w:id="3"/>
+      <w:bookmarkEnd w:id="7"/>
     </w:p>
     <w:p>
       <w:pPr>
@@ -2809,9 +3761,11 @@
       <w:pPr>
         <w:pStyle w:val="Heading2"/>
       </w:pPr>
+      <w:bookmarkStart w:id="8" w:name="_Toc20131179"/>
       <w:r>
         <w:t>Spreadsheet Cleaning</w:t>
       </w:r>
+      <w:bookmarkEnd w:id="8"/>
     </w:p>
     <w:p>
       <w:pPr>
@@ -3317,7 +4271,61 @@
           <w:sz w:val="24"/>
           <w:szCs w:val="24"/>
         </w:rPr>
-        <w:t>Confirming that companies listed have contact information for quoting. This is done by opening the ‘Cagecode List’ spreadsheet and searching (ctrl+f) for each of the cage codes listed in the ALICORP spreadsheet (in the V/‘mcrd_c_01’</w:t>
+        <w:t>Confirming that companies listed have contact information for quoting. This is done by opening the ‘</w:t>
+      </w:r>
+      <w:proofErr w:type="spellStart"/>
+      <w:r>
+        <w:rPr>
+          <w:rFonts w:ascii="Corbel" w:hAnsi="Corbel"/>
+          <w:sz w:val="24"/>
+          <w:szCs w:val="24"/>
+        </w:rPr>
+        <w:t>Cagecode</w:t>
+      </w:r>
+      <w:proofErr w:type="spellEnd"/>
+      <w:r>
+        <w:rPr>
+          <w:rFonts w:ascii="Corbel" w:hAnsi="Corbel"/>
+          <w:sz w:val="24"/>
+          <w:szCs w:val="24"/>
+        </w:rPr>
+        <w:t xml:space="preserve"> List’ spreadsheet and searching (</w:t>
+      </w:r>
+      <w:proofErr w:type="spellStart"/>
+      <w:r>
+        <w:rPr>
+          <w:rFonts w:ascii="Corbel" w:hAnsi="Corbel"/>
+          <w:sz w:val="24"/>
+          <w:szCs w:val="24"/>
+        </w:rPr>
+        <w:t>ctrl+f</w:t>
+      </w:r>
+      <w:proofErr w:type="spellEnd"/>
+      <w:r>
+        <w:rPr>
+          <w:rFonts w:ascii="Corbel" w:hAnsi="Corbel"/>
+          <w:sz w:val="24"/>
+          <w:szCs w:val="24"/>
+        </w:rPr>
+        <w:t>) for each of the cage codes listed in the ALICORP spreadsheet (in the V</w:t>
+      </w:r>
+      <w:proofErr w:type="gramStart"/>
+      <w:r>
+        <w:rPr>
+          <w:rFonts w:ascii="Corbel" w:hAnsi="Corbel"/>
+          <w:sz w:val="24"/>
+          <w:szCs w:val="24"/>
+        </w:rPr>
+        <w:t>/‘</w:t>
+      </w:r>
+      <w:proofErr w:type="gramEnd"/>
+      <w:r>
+        <w:rPr>
+          <w:rFonts w:ascii="Corbel" w:hAnsi="Corbel"/>
+          <w:sz w:val="24"/>
+          <w:szCs w:val="24"/>
+        </w:rPr>
+        <w:t>mcrd_c_01’</w:t>
       </w:r>
       <w:r>
         <w:rPr>
@@ -3333,7 +4341,25 @@
           <w:sz w:val="24"/>
           <w:szCs w:val="24"/>
         </w:rPr>
-        <w:t>. While searching in the Cagecode List sheet, there should be an email address in the D/’Primary Email’ column. If there is not an email present or the cage code could not be found in the list, make note of the problem row and talk with Ali about how to move forward with said discrepancy after going through the entire sheet.</w:t>
+        <w:t xml:space="preserve">. While searching in the </w:t>
+      </w:r>
+      <w:proofErr w:type="spellStart"/>
+      <w:r>
+        <w:rPr>
+          <w:rFonts w:ascii="Corbel" w:hAnsi="Corbel"/>
+          <w:sz w:val="24"/>
+          <w:szCs w:val="24"/>
+        </w:rPr>
+        <w:t>Cagecode</w:t>
+      </w:r>
+      <w:proofErr w:type="spellEnd"/>
+      <w:r>
+        <w:rPr>
+          <w:rFonts w:ascii="Corbel" w:hAnsi="Corbel"/>
+          <w:sz w:val="24"/>
+          <w:szCs w:val="24"/>
+        </w:rPr>
+        <w:t xml:space="preserve"> List sheet, there should be an email address in the D/’Primary Email’ column. If there is not an email present or the cage code could not be found in the list, make note of the problem row and talk with Ali about how to move forward with said discrepancy after going through the entire sheet.</w:t>
       </w:r>
       <w:r>
         <w:rPr>
@@ -3394,9 +4420,11 @@
       <w:pPr>
         <w:pStyle w:val="Heading2"/>
       </w:pPr>
+      <w:bookmarkStart w:id="9" w:name="_Toc20131180"/>
       <w:r>
         <w:t>Software Operation</w:t>
       </w:r>
+      <w:bookmarkEnd w:id="9"/>
     </w:p>
     <w:p>
       <w:pPr>
@@ -3607,9 +4635,11 @@
       <w:pPr>
         <w:pStyle w:val="Heading1"/>
       </w:pPr>
+      <w:bookmarkStart w:id="10" w:name="_Toc20131181"/>
       <w:r>
         <w:t>Open Bid Sheets</w:t>
       </w:r>
+      <w:bookmarkEnd w:id="10"/>
     </w:p>
     <w:p>
       <w:pPr>
@@ -3742,9 +4772,11 @@
       <w:pPr>
         <w:pStyle w:val="Heading1"/>
       </w:pPr>
+      <w:bookmarkStart w:id="11" w:name="_Toc20131182"/>
       <w:r>
         <w:t>Contract Management</w:t>
       </w:r>
+      <w:bookmarkEnd w:id="11"/>
     </w:p>
     <w:p>
       <w:pPr>
@@ -3927,9 +4959,11 @@
       <w:pPr>
         <w:pStyle w:val="Heading2"/>
       </w:pPr>
+      <w:bookmarkStart w:id="12" w:name="_Toc20131183"/>
       <w:r>
         <w:t>Add New Contract</w:t>
       </w:r>
+      <w:bookmarkEnd w:id="12"/>
     </w:p>
     <w:p>
       <w:pPr>
@@ -4340,7 +5374,7 @@
           <w:szCs w:val="24"/>
         </w:rPr>
       </w:pPr>
-      <w:bookmarkStart w:id="4" w:name="_Hlk20059290"/>
+      <w:bookmarkStart w:id="13" w:name="_Hlk20059290"/>
       <w:r>
         <w:rPr>
           <w:rFonts w:ascii="Corbel" w:hAnsi="Corbel"/>
@@ -4350,7 +5384,7 @@
         </w:rPr>
         <w:t>(3)-</w:t>
       </w:r>
-      <w:bookmarkEnd w:id="4"/>
+      <w:bookmarkEnd w:id="13"/>
       <w:r>
         <w:rPr>
           <w:rFonts w:ascii="Corbel" w:hAnsi="Corbel"/>
@@ -4392,7 +5426,7 @@
           <w:szCs w:val="24"/>
           <w:u w:val="single"/>
         </w:rPr>
-        <w:t>(</w:t>
+        <w:t>(4)-</w:t>
       </w:r>
       <w:r>
         <w:rPr>
@@ -4401,8 +5435,33 @@
           <w:szCs w:val="24"/>
           <w:u w:val="single"/>
         </w:rPr>
-        <w:t>4</w:t>
-      </w:r>
+        <w:t>Contract Total:</w:t>
+      </w:r>
+      <w:r>
+        <w:rPr>
+          <w:rFonts w:ascii="Corbel" w:hAnsi="Corbel"/>
+          <w:sz w:val="24"/>
+          <w:szCs w:val="24"/>
+        </w:rPr>
+        <w:t xml:space="preserve"> </w:t>
+      </w:r>
+      <w:r>
+        <w:rPr>
+          <w:rFonts w:ascii="Corbel" w:hAnsi="Corbel"/>
+          <w:sz w:val="24"/>
+          <w:szCs w:val="24"/>
+        </w:rPr>
+        <w:t>Dollar amount that contract is worth.</w:t>
+      </w:r>
+    </w:p>
+    <w:p>
+      <w:pPr>
+        <w:rPr>
+          <w:rFonts w:ascii="Corbel" w:hAnsi="Corbel"/>
+          <w:sz w:val="24"/>
+          <w:szCs w:val="24"/>
+        </w:rPr>
+      </w:pPr>
       <w:r>
         <w:rPr>
           <w:rFonts w:ascii="Corbel" w:hAnsi="Corbel"/>
@@ -4410,7 +5469,7 @@
           <w:szCs w:val="24"/>
           <w:u w:val="single"/>
         </w:rPr>
-        <w:t>)-</w:t>
+        <w:t>(5)-</w:t>
       </w:r>
       <w:r>
         <w:rPr>
@@ -4419,7 +5478,7 @@
           <w:szCs w:val="24"/>
           <w:u w:val="single"/>
         </w:rPr>
-        <w:t>Contract Total:</w:t>
+        <w:t>NSN:</w:t>
       </w:r>
       <w:r>
         <w:rPr>
@@ -4435,7 +5494,7 @@
           <w:sz w:val="24"/>
           <w:szCs w:val="24"/>
         </w:rPr>
-        <w:t>Dollar amount that contract is worth.</w:t>
+        <w:t>Government identifier for part that is being asked for in contract.</w:t>
       </w:r>
     </w:p>
     <w:p>
@@ -4453,7 +5512,7 @@
           <w:szCs w:val="24"/>
           <w:u w:val="single"/>
         </w:rPr>
-        <w:t>(</w:t>
+        <w:t>(6)-</w:t>
       </w:r>
       <w:r>
         <w:rPr>
@@ -4462,8 +5521,33 @@
           <w:szCs w:val="24"/>
           <w:u w:val="single"/>
         </w:rPr>
-        <w:t>5</w:t>
-      </w:r>
+        <w:t>Part Name:</w:t>
+      </w:r>
+      <w:r>
+        <w:rPr>
+          <w:rFonts w:ascii="Corbel" w:hAnsi="Corbel"/>
+          <w:sz w:val="24"/>
+          <w:szCs w:val="24"/>
+        </w:rPr>
+        <w:t xml:space="preserve"> </w:t>
+      </w:r>
+      <w:r>
+        <w:rPr>
+          <w:rFonts w:ascii="Corbel" w:hAnsi="Corbel"/>
+          <w:sz w:val="24"/>
+          <w:szCs w:val="24"/>
+        </w:rPr>
+        <w:t>Referential part name, used when creating PO.</w:t>
+      </w:r>
+    </w:p>
+    <w:p>
+      <w:pPr>
+        <w:rPr>
+          <w:rFonts w:ascii="Corbel" w:hAnsi="Corbel"/>
+          <w:sz w:val="24"/>
+          <w:szCs w:val="24"/>
+        </w:rPr>
+      </w:pPr>
       <w:r>
         <w:rPr>
           <w:rFonts w:ascii="Corbel" w:hAnsi="Corbel"/>
@@ -4471,7 +5555,7 @@
           <w:szCs w:val="24"/>
           <w:u w:val="single"/>
         </w:rPr>
-        <w:t>)-</w:t>
+        <w:t>(7)-</w:t>
       </w:r>
       <w:r>
         <w:rPr>
@@ -4480,7 +5564,7 @@
           <w:szCs w:val="24"/>
           <w:u w:val="single"/>
         </w:rPr>
-        <w:t>NSN:</w:t>
+        <w:t>Vendor Name:</w:t>
       </w:r>
       <w:r>
         <w:rPr>
@@ -4496,7 +5580,23 @@
           <w:sz w:val="24"/>
           <w:szCs w:val="24"/>
         </w:rPr>
-        <w:t>Government identifier for part that is being asked for in contract.</w:t>
+        <w:t xml:space="preserve">Vendor that </w:t>
+      </w:r>
+      <w:r>
+        <w:rPr>
+          <w:rFonts w:ascii="Corbel" w:hAnsi="Corbel"/>
+          <w:sz w:val="24"/>
+          <w:szCs w:val="24"/>
+        </w:rPr>
+        <w:t>the contract pertains to</w:t>
+      </w:r>
+      <w:r>
+        <w:rPr>
+          <w:rFonts w:ascii="Corbel" w:hAnsi="Corbel"/>
+          <w:sz w:val="24"/>
+          <w:szCs w:val="24"/>
+        </w:rPr>
+        <w:t>.</w:t>
       </w:r>
     </w:p>
     <w:p>
@@ -4514,7 +5614,7 @@
           <w:szCs w:val="24"/>
           <w:u w:val="single"/>
         </w:rPr>
-        <w:t>(</w:t>
+        <w:t>(8)-</w:t>
       </w:r>
       <w:r>
         <w:rPr>
@@ -4523,8 +5623,33 @@
           <w:szCs w:val="24"/>
           <w:u w:val="single"/>
         </w:rPr>
-        <w:t>6</w:t>
-      </w:r>
+        <w:t>Part #:</w:t>
+      </w:r>
+      <w:r>
+        <w:rPr>
+          <w:rFonts w:ascii="Corbel" w:hAnsi="Corbel"/>
+          <w:sz w:val="24"/>
+          <w:szCs w:val="24"/>
+        </w:rPr>
+        <w:t xml:space="preserve"> </w:t>
+      </w:r>
+      <w:r>
+        <w:rPr>
+          <w:rFonts w:ascii="Corbel" w:hAnsi="Corbel"/>
+          <w:sz w:val="24"/>
+          <w:szCs w:val="24"/>
+        </w:rPr>
+        <w:t>Company-specific part identifier.</w:t>
+      </w:r>
+    </w:p>
+    <w:p>
+      <w:pPr>
+        <w:rPr>
+          <w:rFonts w:ascii="Corbel" w:hAnsi="Corbel"/>
+          <w:sz w:val="24"/>
+          <w:szCs w:val="24"/>
+        </w:rPr>
+      </w:pPr>
       <w:r>
         <w:rPr>
           <w:rFonts w:ascii="Corbel" w:hAnsi="Corbel"/>
@@ -4532,7 +5657,7 @@
           <w:szCs w:val="24"/>
           <w:u w:val="single"/>
         </w:rPr>
-        <w:t>)-</w:t>
+        <w:t>(9)-</w:t>
       </w:r>
       <w:r>
         <w:rPr>
@@ -4541,7 +5666,7 @@
           <w:szCs w:val="24"/>
           <w:u w:val="single"/>
         </w:rPr>
-        <w:t>Part Name:</w:t>
+        <w:t>Preservation Method:</w:t>
       </w:r>
       <w:r>
         <w:rPr>
@@ -4557,7 +5682,7 @@
           <w:sz w:val="24"/>
           <w:szCs w:val="24"/>
         </w:rPr>
-        <w:t>Referential part name, used when creating PO.</w:t>
+        <w:t>Method that part must be packed in for contract to be considered valid.</w:t>
       </w:r>
     </w:p>
     <w:p>
@@ -4575,7 +5700,7 @@
           <w:szCs w:val="24"/>
           <w:u w:val="single"/>
         </w:rPr>
-        <w:t>(</w:t>
+        <w:t>(10)-</w:t>
       </w:r>
       <w:r>
         <w:rPr>
@@ -4584,25 +5709,7 @@
           <w:szCs w:val="24"/>
           <w:u w:val="single"/>
         </w:rPr>
-        <w:t>7</w:t>
-      </w:r>
-      <w:r>
-        <w:rPr>
-          <w:rFonts w:ascii="Corbel" w:hAnsi="Corbel"/>
-          <w:sz w:val="24"/>
-          <w:szCs w:val="24"/>
-          <w:u w:val="single"/>
-        </w:rPr>
-        <w:t>)-</w:t>
-      </w:r>
-      <w:r>
-        <w:rPr>
-          <w:rFonts w:ascii="Corbel" w:hAnsi="Corbel"/>
-          <w:sz w:val="24"/>
-          <w:szCs w:val="24"/>
-          <w:u w:val="single"/>
-        </w:rPr>
-        <w:t>Vendor Name:</w:t>
+        <w:t>Due Date:</w:t>
       </w:r>
       <w:r>
         <w:rPr>
@@ -4618,205 +5725,6 @@
           <w:sz w:val="24"/>
           <w:szCs w:val="24"/>
         </w:rPr>
-        <w:t xml:space="preserve">Vendor that </w:t>
-      </w:r>
-      <w:r>
-        <w:rPr>
-          <w:rFonts w:ascii="Corbel" w:hAnsi="Corbel"/>
-          <w:sz w:val="24"/>
-          <w:szCs w:val="24"/>
-        </w:rPr>
-        <w:t>the contract pertains to</w:t>
-      </w:r>
-      <w:r>
-        <w:rPr>
-          <w:rFonts w:ascii="Corbel" w:hAnsi="Corbel"/>
-          <w:sz w:val="24"/>
-          <w:szCs w:val="24"/>
-        </w:rPr>
-        <w:t>.</w:t>
-      </w:r>
-    </w:p>
-    <w:p>
-      <w:pPr>
-        <w:rPr>
-          <w:rFonts w:ascii="Corbel" w:hAnsi="Corbel"/>
-          <w:sz w:val="24"/>
-          <w:szCs w:val="24"/>
-        </w:rPr>
-      </w:pPr>
-      <w:r>
-        <w:rPr>
-          <w:rFonts w:ascii="Corbel" w:hAnsi="Corbel"/>
-          <w:sz w:val="24"/>
-          <w:szCs w:val="24"/>
-          <w:u w:val="single"/>
-        </w:rPr>
-        <w:t>(</w:t>
-      </w:r>
-      <w:r>
-        <w:rPr>
-          <w:rFonts w:ascii="Corbel" w:hAnsi="Corbel"/>
-          <w:sz w:val="24"/>
-          <w:szCs w:val="24"/>
-          <w:u w:val="single"/>
-        </w:rPr>
-        <w:t>8</w:t>
-      </w:r>
-      <w:r>
-        <w:rPr>
-          <w:rFonts w:ascii="Corbel" w:hAnsi="Corbel"/>
-          <w:sz w:val="24"/>
-          <w:szCs w:val="24"/>
-          <w:u w:val="single"/>
-        </w:rPr>
-        <w:t>)-</w:t>
-      </w:r>
-      <w:r>
-        <w:rPr>
-          <w:rFonts w:ascii="Corbel" w:hAnsi="Corbel"/>
-          <w:sz w:val="24"/>
-          <w:szCs w:val="24"/>
-          <w:u w:val="single"/>
-        </w:rPr>
-        <w:t>Part #:</w:t>
-      </w:r>
-      <w:r>
-        <w:rPr>
-          <w:rFonts w:ascii="Corbel" w:hAnsi="Corbel"/>
-          <w:sz w:val="24"/>
-          <w:szCs w:val="24"/>
-        </w:rPr>
-        <w:t xml:space="preserve"> </w:t>
-      </w:r>
-      <w:r>
-        <w:rPr>
-          <w:rFonts w:ascii="Corbel" w:hAnsi="Corbel"/>
-          <w:sz w:val="24"/>
-          <w:szCs w:val="24"/>
-        </w:rPr>
-        <w:t>Company-specific part identifier.</w:t>
-      </w:r>
-    </w:p>
-    <w:p>
-      <w:pPr>
-        <w:rPr>
-          <w:rFonts w:ascii="Corbel" w:hAnsi="Corbel"/>
-          <w:sz w:val="24"/>
-          <w:szCs w:val="24"/>
-        </w:rPr>
-      </w:pPr>
-      <w:r>
-        <w:rPr>
-          <w:rFonts w:ascii="Corbel" w:hAnsi="Corbel"/>
-          <w:sz w:val="24"/>
-          <w:szCs w:val="24"/>
-          <w:u w:val="single"/>
-        </w:rPr>
-        <w:t>(</w:t>
-      </w:r>
-      <w:r>
-        <w:rPr>
-          <w:rFonts w:ascii="Corbel" w:hAnsi="Corbel"/>
-          <w:sz w:val="24"/>
-          <w:szCs w:val="24"/>
-          <w:u w:val="single"/>
-        </w:rPr>
-        <w:t>9</w:t>
-      </w:r>
-      <w:r>
-        <w:rPr>
-          <w:rFonts w:ascii="Corbel" w:hAnsi="Corbel"/>
-          <w:sz w:val="24"/>
-          <w:szCs w:val="24"/>
-          <w:u w:val="single"/>
-        </w:rPr>
-        <w:t>)-</w:t>
-      </w:r>
-      <w:r>
-        <w:rPr>
-          <w:rFonts w:ascii="Corbel" w:hAnsi="Corbel"/>
-          <w:sz w:val="24"/>
-          <w:szCs w:val="24"/>
-          <w:u w:val="single"/>
-        </w:rPr>
-        <w:t>Preservation Method:</w:t>
-      </w:r>
-      <w:r>
-        <w:rPr>
-          <w:rFonts w:ascii="Corbel" w:hAnsi="Corbel"/>
-          <w:sz w:val="24"/>
-          <w:szCs w:val="24"/>
-        </w:rPr>
-        <w:t xml:space="preserve"> </w:t>
-      </w:r>
-      <w:r>
-        <w:rPr>
-          <w:rFonts w:ascii="Corbel" w:hAnsi="Corbel"/>
-          <w:sz w:val="24"/>
-          <w:szCs w:val="24"/>
-        </w:rPr>
-        <w:t>Method that part must be packed in for contract to be considered valid.</w:t>
-      </w:r>
-    </w:p>
-    <w:p>
-      <w:pPr>
-        <w:rPr>
-          <w:rFonts w:ascii="Corbel" w:hAnsi="Corbel"/>
-          <w:sz w:val="24"/>
-          <w:szCs w:val="24"/>
-        </w:rPr>
-      </w:pPr>
-      <w:r>
-        <w:rPr>
-          <w:rFonts w:ascii="Corbel" w:hAnsi="Corbel"/>
-          <w:sz w:val="24"/>
-          <w:szCs w:val="24"/>
-          <w:u w:val="single"/>
-        </w:rPr>
-        <w:t>(</w:t>
-      </w:r>
-      <w:r>
-        <w:rPr>
-          <w:rFonts w:ascii="Corbel" w:hAnsi="Corbel"/>
-          <w:sz w:val="24"/>
-          <w:szCs w:val="24"/>
-          <w:u w:val="single"/>
-        </w:rPr>
-        <w:t>10</w:t>
-      </w:r>
-      <w:r>
-        <w:rPr>
-          <w:rFonts w:ascii="Corbel" w:hAnsi="Corbel"/>
-          <w:sz w:val="24"/>
-          <w:szCs w:val="24"/>
-          <w:u w:val="single"/>
-        </w:rPr>
-        <w:t>)-</w:t>
-      </w:r>
-      <w:r>
-        <w:rPr>
-          <w:rFonts w:ascii="Corbel" w:hAnsi="Corbel"/>
-          <w:sz w:val="24"/>
-          <w:szCs w:val="24"/>
-          <w:u w:val="single"/>
-        </w:rPr>
-        <w:t>Due Date:</w:t>
-      </w:r>
-      <w:r>
-        <w:rPr>
-          <w:rFonts w:ascii="Corbel" w:hAnsi="Corbel"/>
-          <w:sz w:val="24"/>
-          <w:szCs w:val="24"/>
-        </w:rPr>
-        <w:t xml:space="preserve"> </w:t>
-      </w:r>
-      <w:r>
-        <w:rPr>
-          <w:rFonts w:ascii="Corbel" w:hAnsi="Corbel"/>
-          <w:sz w:val="24"/>
-          <w:szCs w:val="24"/>
-        </w:rPr>
         <w:t>Date by which the part should be shipped to the vendor.</w:t>
       </w:r>
     </w:p>
@@ -4836,8 +5744,6 @@
         </w:rPr>
         <w:t>After the form has been completed, press “Submit Data” and then save the contract to the appropriate folder based on the vendor name.</w:t>
       </w:r>
-      <w:bookmarkStart w:id="5" w:name="_GoBack"/>
-      <w:bookmarkEnd w:id="5"/>
     </w:p>
     <w:p>
       <w:pPr>
@@ -5050,9 +5956,11 @@
       <w:pPr>
         <w:pStyle w:val="Heading2"/>
       </w:pPr>
+      <w:bookmarkStart w:id="14" w:name="_Toc20131184"/>
       <w:r>
         <w:t>Create PO</w:t>
       </w:r>
+      <w:bookmarkEnd w:id="14"/>
     </w:p>
     <w:p>
       <w:pPr>
@@ -5085,10 +5993,12 @@
       <w:pPr>
         <w:pStyle w:val="Heading2"/>
       </w:pPr>
+      <w:bookmarkStart w:id="15" w:name="_Toc20131185"/>
       <w:r>
         <w:lastRenderedPageBreak/>
         <w:t>Send PO</w:t>
       </w:r>
+      <w:bookmarkEnd w:id="15"/>
     </w:p>
     <w:p>
       <w:pPr>
@@ -5121,9 +6031,11 @@
       <w:pPr>
         <w:pStyle w:val="Heading2"/>
       </w:pPr>
+      <w:bookmarkStart w:id="16" w:name="_Toc20131186"/>
       <w:r>
         <w:t>Save Changes</w:t>
       </w:r>
+      <w:bookmarkEnd w:id="16"/>
     </w:p>
     <w:p>
       <w:pPr>
@@ -5426,9 +6338,11 @@
       <w:pPr>
         <w:pStyle w:val="Heading1"/>
       </w:pPr>
+      <w:bookmarkStart w:id="17" w:name="_Toc20131187"/>
       <w:r>
         <w:t>Inventory Management</w:t>
       </w:r>
+      <w:bookmarkEnd w:id="17"/>
     </w:p>
     <w:p>
       <w:pPr>
@@ -5452,9 +6366,11 @@
       <w:pPr>
         <w:pStyle w:val="Heading1"/>
       </w:pPr>
+      <w:bookmarkStart w:id="18" w:name="_Toc20131188"/>
       <w:r>
         <w:t>Shipping Management</w:t>
       </w:r>
+      <w:bookmarkEnd w:id="18"/>
     </w:p>
     <w:p>
       <w:pPr>
@@ -5478,9 +6394,11 @@
       <w:pPr>
         <w:pStyle w:val="Heading1"/>
       </w:pPr>
+      <w:bookmarkStart w:id="19" w:name="_Toc20131189"/>
       <w:r>
         <w:t>Config</w:t>
       </w:r>
+      <w:bookmarkEnd w:id="19"/>
     </w:p>
     <w:p>
       <w:pPr>
@@ -7768,7 +8686,7 @@
 </file>
 
 <file path=customXml/itemProps1.xml><?xml version="1.0" encoding="utf-8"?>
-<ds:datastoreItem xmlns:ds="http://schemas.openxmlformats.org/officeDocument/2006/customXml" ds:itemID="{AD1F8380-F1BD-4EF8-98E8-191E61317F1C}">
+<ds:datastoreItem xmlns:ds="http://schemas.openxmlformats.org/officeDocument/2006/customXml" ds:itemID="{390ADA9F-C1C2-4B9C-ABB5-FFA683136C19}">
   <ds:schemaRefs>
     <ds:schemaRef ds:uri="http://schemas.openxmlformats.org/officeDocument/2006/bibliography"/>
   </ds:schemaRefs>

</xml_diff>

<commit_message>
manual update / bug fixes
</commit_message>
<xml_diff>
--- a/Software_Manual.docx
+++ b/Software_Manual.docx
@@ -373,7 +373,7 @@
                 <w:noProof/>
                 <w:webHidden/>
               </w:rPr>
-              <w:t>5</w:t>
+              <w:t>4</w:t>
             </w:r>
             <w:r>
               <w:rPr>
@@ -442,7 +442,7 @@
                 <w:noProof/>
                 <w:webHidden/>
               </w:rPr>
-              <w:t>6</w:t>
+              <w:t>5</w:t>
             </w:r>
             <w:r>
               <w:rPr>
@@ -511,7 +511,7 @@
                 <w:noProof/>
                 <w:webHidden/>
               </w:rPr>
-              <w:t>6</w:t>
+              <w:t>5</w:t>
             </w:r>
             <w:r>
               <w:rPr>
@@ -789,7 +789,7 @@
                 <w:noProof/>
                 <w:webHidden/>
               </w:rPr>
-              <w:t>9</w:t>
+              <w:t>8</w:t>
             </w:r>
             <w:r>
               <w:rPr>
@@ -858,7 +858,7 @@
                 <w:noProof/>
                 <w:webHidden/>
               </w:rPr>
-              <w:t>10</w:t>
+              <w:t>9</w:t>
             </w:r>
             <w:r>
               <w:rPr>
@@ -927,7 +927,7 @@
                 <w:noProof/>
                 <w:webHidden/>
               </w:rPr>
-              <w:t>11</w:t>
+              <w:t>10</w:t>
             </w:r>
             <w:r>
               <w:rPr>
@@ -996,7 +996,7 @@
                 <w:noProof/>
                 <w:webHidden/>
               </w:rPr>
-              <w:t>11</w:t>
+              <w:t>10</w:t>
             </w:r>
             <w:r>
               <w:rPr>
@@ -1065,7 +1065,7 @@
                 <w:noProof/>
                 <w:webHidden/>
               </w:rPr>
-              <w:t>13</w:t>
+              <w:t>12</w:t>
             </w:r>
             <w:r>
               <w:rPr>
@@ -1134,7 +1134,7 @@
                 <w:noProof/>
                 <w:webHidden/>
               </w:rPr>
-              <w:t>14</w:t>
+              <w:t>13</w:t>
             </w:r>
             <w:r>
               <w:rPr>
@@ -1203,7 +1203,7 @@
                 <w:noProof/>
                 <w:webHidden/>
               </w:rPr>
-              <w:t>14</w:t>
+              <w:t>13</w:t>
             </w:r>
             <w:r>
               <w:rPr>
@@ -1272,7 +1272,7 @@
                 <w:noProof/>
                 <w:webHidden/>
               </w:rPr>
-              <w:t>15</w:t>
+              <w:t>14</w:t>
             </w:r>
             <w:r>
               <w:rPr>
@@ -1341,7 +1341,7 @@
                 <w:noProof/>
                 <w:webHidden/>
               </w:rPr>
-              <w:t>15</w:t>
+              <w:t>14</w:t>
             </w:r>
             <w:r>
               <w:rPr>
@@ -1617,7 +1617,7 @@
                 <w:noProof/>
                 <w:webHidden/>
               </w:rPr>
-              <w:t>15</w:t>
+              <w:t>16</w:t>
             </w:r>
             <w:r>
               <w:rPr>
@@ -1686,7 +1686,7 @@
                 <w:noProof/>
                 <w:webHidden/>
               </w:rPr>
-              <w:t>16</w:t>
+              <w:t>19</w:t>
             </w:r>
             <w:r>
               <w:rPr>
@@ -1755,7 +1755,7 @@
                 <w:noProof/>
                 <w:webHidden/>
               </w:rPr>
-              <w:t>16</w:t>
+              <w:t>21</w:t>
             </w:r>
             <w:r>
               <w:rPr>
@@ -1824,7 +1824,7 @@
                 <w:noProof/>
                 <w:webHidden/>
               </w:rPr>
-              <w:t>16</w:t>
+              <w:t>21</w:t>
             </w:r>
             <w:r>
               <w:rPr>
@@ -8372,6 +8372,8 @@
         <w:pStyle w:val="Heading2"/>
       </w:pPr>
       <w:bookmarkStart w:id="22" w:name="_Toc20235118"/>
+      <w:bookmarkStart w:id="23" w:name="_GoBack"/>
+      <w:bookmarkEnd w:id="23"/>
       <w:r>
         <w:lastRenderedPageBreak/>
         <w:t>WAWF</w:t>
@@ -8952,32 +8954,30 @@
       <w:pPr>
         <w:pStyle w:val="Heading1"/>
       </w:pPr>
-      <w:bookmarkStart w:id="23" w:name="_Toc20235119"/>
+      <w:bookmarkStart w:id="24" w:name="_Toc20235119"/>
       <w:r>
         <w:lastRenderedPageBreak/>
         <w:t>Config</w:t>
       </w:r>
-      <w:bookmarkEnd w:id="23"/>
-    </w:p>
-    <w:p>
-      <w:pPr>
-        <w:rPr>
-          <w:rFonts w:ascii="Corbel" w:hAnsi="Corbel"/>
-          <w:sz w:val="24"/>
-          <w:szCs w:val="24"/>
-        </w:rPr>
-      </w:pPr>
-    </w:p>
-    <w:p>
-      <w:pPr>
-        <w:rPr>
-          <w:rFonts w:ascii="Corbel" w:hAnsi="Corbel"/>
-          <w:sz w:val="24"/>
-          <w:szCs w:val="24"/>
-        </w:rPr>
-      </w:pPr>
-      <w:bookmarkStart w:id="24" w:name="_GoBack"/>
       <w:bookmarkEnd w:id="24"/>
+    </w:p>
+    <w:p>
+      <w:pPr>
+        <w:rPr>
+          <w:rFonts w:ascii="Corbel" w:hAnsi="Corbel"/>
+          <w:sz w:val="24"/>
+          <w:szCs w:val="24"/>
+        </w:rPr>
+      </w:pPr>
+    </w:p>
+    <w:p>
+      <w:pPr>
+        <w:rPr>
+          <w:rFonts w:ascii="Corbel" w:hAnsi="Corbel"/>
+          <w:sz w:val="24"/>
+          <w:szCs w:val="24"/>
+        </w:rPr>
+      </w:pPr>
     </w:p>
     <w:p>
       <w:pPr>
@@ -11665,7 +11665,7 @@
 </file>
 
 <file path=customXml/itemProps1.xml><?xml version="1.0" encoding="utf-8"?>
-<ds:datastoreItem xmlns:ds="http://schemas.openxmlformats.org/officeDocument/2006/customXml" ds:itemID="{94B090F9-BE73-4255-BCF0-95AE8B9CF7A4}">
+<ds:datastoreItem xmlns:ds="http://schemas.openxmlformats.org/officeDocument/2006/customXml" ds:itemID="{15990FD3-8C04-43AB-813D-E67691251FD8}">
   <ds:schemaRefs>
     <ds:schemaRef ds:uri="http://schemas.openxmlformats.org/officeDocument/2006/bibliography"/>
   </ds:schemaRefs>

</xml_diff>